<commit_message>
Implement Updater4, except diff-ing
</commit_message>
<xml_diff>
--- a/Workflows.docx
+++ b/Workflows.docx
@@ -11,16 +11,16 @@
       </w:pPr>
       <w:r>
         <w:rPr/>
-        <w:t xml:space="preserve">In </w:t>
-      </w:r>
-      <w:r>
-        <w:rPr/>
-        <w:t>the following, the “local file system” is assumed to be a clone of a GitHub repository.</w:t>
+        <w:t>In the following, the “local file system” is assumed to be a clone of a GitHub repository.</w:t>
       </w:r>
     </w:p>
     <w:p>
       <w:pPr>
         <w:pStyle w:val="Heading1"/>
+        <w:numPr>
+          <w:ilvl w:val="0"/>
+          <w:numId w:val="1"/>
+        </w:numPr>
         <w:bidi w:val="0"/>
         <w:jc w:val="left"/>
         <w:rPr/>
@@ -45,21 +45,97 @@
     <w:p>
       <w:pPr>
         <w:pStyle w:val="Heading2"/>
-        <w:bidi w:val="0"/>
-        <w:jc w:val="left"/>
-        <w:rPr/>
-      </w:pPr>
-      <w:r>
-        <w:rPr/>
-        <w:t xml:space="preserve">Backup a </w:t>
-      </w:r>
-      <w:r>
-        <w:rPr/>
-        <w:t xml:space="preserve">project on a </w:t>
-      </w:r>
-      <w:r>
-        <w:rPr/>
-        <w:t>server to the local file system</w:t>
+        <w:numPr>
+          <w:ilvl w:val="1"/>
+          <w:numId w:val="1"/>
+        </w:numPr>
+        <w:bidi w:val="0"/>
+        <w:jc w:val="left"/>
+        <w:rPr/>
+      </w:pPr>
+      <w:r>
+        <w:rPr/>
+        <w:t>Create a new test case in the local file system and send it to a server</w:t>
+      </w:r>
+    </w:p>
+    <w:p>
+      <w:pPr>
+        <w:pStyle w:val="TextBody"/>
+        <w:numPr>
+          <w:ilvl w:val="0"/>
+          <w:numId w:val="1"/>
+        </w:numPr>
+        <w:bidi w:val="0"/>
+        <w:jc w:val="left"/>
+        <w:rPr/>
+      </w:pPr>
+      <w:r>
+        <w:rPr/>
+        <w:t>This involves hand editing XML files.  Perhaps a dedicated editing tool would help?</w:t>
+      </w:r>
+    </w:p>
+    <w:p>
+      <w:pPr>
+        <w:pStyle w:val="Heading2"/>
+        <w:numPr>
+          <w:ilvl w:val="1"/>
+          <w:numId w:val="1"/>
+        </w:numPr>
+        <w:bidi w:val="0"/>
+        <w:jc w:val="left"/>
+        <w:rPr/>
+      </w:pPr>
+      <w:r>
+        <w:rPr/>
+        <w:t>Edit an existing test case in the local file system and send it to a server</w:t>
+      </w:r>
+    </w:p>
+    <w:p>
+      <w:pPr>
+        <w:pStyle w:val="TextBody"/>
+        <w:numPr>
+          <w:ilvl w:val="0"/>
+          <w:numId w:val="1"/>
+        </w:numPr>
+        <w:bidi w:val="0"/>
+        <w:jc w:val="left"/>
+        <w:rPr/>
+      </w:pPr>
+      <w:r>
+        <w:rPr/>
+        <w:t>This also involves hand editing XML files.</w:t>
+      </w:r>
+    </w:p>
+    <w:p>
+      <w:pPr>
+        <w:pStyle w:val="TextBody"/>
+        <w:numPr>
+          <w:ilvl w:val="0"/>
+          <w:numId w:val="1"/>
+        </w:numPr>
+        <w:bidi w:val="0"/>
+        <w:jc w:val="left"/>
+        <w:rPr/>
+      </w:pPr>
+      <w:r>
+        <w:rPr/>
+        <w:t>[I need to look into what to do with the “last modified time” stored in the file.]</w:t>
+      </w:r>
+    </w:p>
+    <w:p>
+      <w:pPr>
+        <w:pStyle w:val="Heading2"/>
+        <w:numPr>
+          <w:ilvl w:val="1"/>
+          <w:numId w:val="1"/>
+        </w:numPr>
+        <w:bidi w:val="0"/>
+        <w:jc w:val="left"/>
+        <w:rPr/>
+      </w:pPr>
+      <w:r>
+        <w:rPr/>
+        <w:t>Backup a project on a server to the local file system</w:t>
       </w:r>
     </w:p>
     <w:p>
@@ -109,61 +185,161 @@
     <w:p>
       <w:pPr>
         <w:pStyle w:val="Heading2"/>
-        <w:bidi w:val="0"/>
-        <w:jc w:val="left"/>
-        <w:rPr/>
-      </w:pPr>
-      <w:r>
-        <w:rPr/>
-        <w:t xml:space="preserve">Copy </w:t>
-      </w:r>
-      <w:r>
-        <w:rPr/>
-        <w:t xml:space="preserve">a whole project from </w:t>
-      </w:r>
-      <w:r>
-        <w:rPr/>
-        <w:t>one server to another</w:t>
-      </w:r>
-    </w:p>
-    <w:p>
-      <w:pPr>
-        <w:pStyle w:val="TextBody"/>
-        <w:bidi w:val="0"/>
-        <w:jc w:val="left"/>
-        <w:rPr/>
-      </w:pPr>
-      <w:r>
-        <w:rPr/>
-        <w:t xml:space="preserve">Do we need to </w:t>
-      </w:r>
-      <w:r>
-        <w:rPr/>
-        <w:t xml:space="preserve">be able to </w:t>
-      </w:r>
-      <w:r>
-        <w:rPr/>
-        <w:t>specify a subset of the test cases?</w:t>
-      </w:r>
-    </w:p>
-    <w:p>
-      <w:pPr>
-        <w:pStyle w:val="TextBody"/>
-        <w:bidi w:val="0"/>
-        <w:jc w:val="left"/>
-        <w:rPr/>
-      </w:pPr>
-      <w:r>
-        <w:rPr/>
-        <w:t xml:space="preserve">If so, would filtering </w:t>
-      </w:r>
-      <w:r>
-        <w:rPr/>
-        <w:t>using</w:t>
-      </w:r>
-      <w:r>
-        <w:rPr/>
-        <w:t xml:space="preserve"> project attributes be helpful?</w:t>
+        <w:numPr>
+          <w:ilvl w:val="1"/>
+          <w:numId w:val="1"/>
+        </w:numPr>
+        <w:bidi w:val="0"/>
+        <w:jc w:val="left"/>
+        <w:rPr/>
+      </w:pPr>
+      <w:r>
+        <w:rPr/>
+        <w:t>Restore a whole project from the local file system</w:t>
+      </w:r>
+    </w:p>
+    <w:p>
+      <w:pPr>
+        <w:pStyle w:val="TextBody"/>
+        <w:numPr>
+          <w:ilvl w:val="0"/>
+          <w:numId w:val="1"/>
+        </w:numPr>
+        <w:bidi w:val="0"/>
+        <w:jc w:val="left"/>
+        <w:rPr/>
+      </w:pPr>
+      <w:r>
+        <w:rPr/>
+        <w:t>Do we need to be able to specify a subset of the test cases?</w:t>
+      </w:r>
+    </w:p>
+    <w:p>
+      <w:pPr>
+        <w:pStyle w:val="TextBody"/>
+        <w:numPr>
+          <w:ilvl w:val="0"/>
+          <w:numId w:val="1"/>
+        </w:numPr>
+        <w:bidi w:val="0"/>
+        <w:jc w:val="left"/>
+        <w:rPr/>
+      </w:pPr>
+      <w:r>
+        <w:rPr/>
+        <w:t>If so, would filtering using project attributes be helpful?</w:t>
+      </w:r>
+    </w:p>
+    <w:p>
+      <w:pPr>
+        <w:pStyle w:val="TextBody"/>
+        <w:numPr>
+          <w:ilvl w:val="0"/>
+          <w:numId w:val="1"/>
+        </w:numPr>
+        <w:bidi w:val="0"/>
+        <w:jc w:val="left"/>
+        <w:rPr/>
+      </w:pPr>
+      <w:r>
+        <w:rPr/>
+        <w:t>This can be tricky since Dokimion only marks a project as deleted instead of deleting it from its database.  Creating a project with the same name/id will undelete the old project with its test cases.</w:t>
+      </w:r>
+    </w:p>
+    <w:p>
+      <w:pPr>
+        <w:pStyle w:val="Heading2"/>
+        <w:numPr>
+          <w:ilvl w:val="1"/>
+          <w:numId w:val="1"/>
+        </w:numPr>
+        <w:bidi w:val="0"/>
+        <w:jc w:val="left"/>
+        <w:rPr/>
+      </w:pPr>
+      <w:r>
+        <w:rPr/>
+        <w:t>Restore a (corrupted? deleted?) test case from the local file system</w:t>
+      </w:r>
+    </w:p>
+    <w:p>
+      <w:pPr>
+        <w:pStyle w:val="TextBody"/>
+        <w:bidi w:val="0"/>
+        <w:jc w:val="left"/>
+        <w:rPr/>
+      </w:pPr>
+      <w:r>
+        <w:rPr/>
+        <w:t>Restoring a deleted test case requires a change to the Dokimion API (see below).  Otherwise, the new test case will have a different test case number than the old one had.</w:t>
+      </w:r>
+    </w:p>
+    <w:p>
+      <w:pPr>
+        <w:pStyle w:val="Heading2"/>
+        <w:numPr>
+          <w:ilvl w:val="1"/>
+          <w:numId w:val="1"/>
+        </w:numPr>
+        <w:bidi w:val="0"/>
+        <w:jc w:val="left"/>
+        <w:rPr/>
+      </w:pPr>
+      <w:r>
+        <w:rPr/>
+        <w:t>Update the local file system with changes on a server</w:t>
+      </w:r>
+    </w:p>
+    <w:p>
+      <w:pPr>
+        <w:pStyle w:val="Heading2"/>
+        <w:numPr>
+          <w:ilvl w:val="1"/>
+          <w:numId w:val="1"/>
+        </w:numPr>
+        <w:bidi w:val="0"/>
+        <w:jc w:val="left"/>
+        <w:rPr/>
+      </w:pPr>
+      <w:r>
+        <w:rPr/>
+        <w:t>Copy a whole project from one server to another</w:t>
+      </w:r>
+    </w:p>
+    <w:p>
+      <w:pPr>
+        <w:pStyle w:val="TextBody"/>
+        <w:bidi w:val="0"/>
+        <w:jc w:val="left"/>
+        <w:rPr/>
+      </w:pPr>
+      <w:r>
+        <w:rPr/>
+        <w:t>This could be used, for example, for copying a project from the production server to a staging server to provide content to test features and bug fixes.</w:t>
+      </w:r>
+    </w:p>
+    <w:p>
+      <w:pPr>
+        <w:pStyle w:val="TextBody"/>
+        <w:bidi w:val="0"/>
+        <w:jc w:val="left"/>
+        <w:rPr/>
+      </w:pPr>
+      <w:r>
+        <w:rPr/>
+        <w:t>Do we need to be able to specify a subset of the test cases?</w:t>
+      </w:r>
+    </w:p>
+    <w:p>
+      <w:pPr>
+        <w:pStyle w:val="TextBody"/>
+        <w:bidi w:val="0"/>
+        <w:jc w:val="left"/>
+        <w:rPr/>
+      </w:pPr>
+      <w:r>
+        <w:rPr/>
+        <w:t>If so, would filtering using project attributes be helpful?</w:t>
       </w:r>
     </w:p>
     <w:p>
@@ -180,119 +356,11 @@
     </w:p>
     <w:p>
       <w:pPr>
-        <w:pStyle w:val="Heading2"/>
-        <w:bidi w:val="0"/>
-        <w:jc w:val="left"/>
-        <w:rPr/>
-      </w:pPr>
-      <w:r>
-        <w:rPr/>
-        <w:t xml:space="preserve">Restore </w:t>
-      </w:r>
-      <w:r>
-        <w:rPr/>
-        <w:t xml:space="preserve">a whole project </w:t>
-      </w:r>
-      <w:r>
-        <w:rPr/>
-        <w:t>from the local file system</w:t>
-      </w:r>
-    </w:p>
-    <w:p>
-      <w:pPr>
-        <w:pStyle w:val="TextBody"/>
-        <w:bidi w:val="0"/>
-        <w:jc w:val="left"/>
-        <w:rPr/>
-      </w:pPr>
-      <w:r>
-        <w:rPr/>
-        <w:t xml:space="preserve">Do we need to </w:t>
-      </w:r>
-      <w:r>
-        <w:rPr/>
-        <w:t xml:space="preserve">be able to </w:t>
-      </w:r>
-      <w:r>
-        <w:rPr/>
-        <w:t>specify a subset of the test cases?</w:t>
-      </w:r>
-    </w:p>
-    <w:p>
-      <w:pPr>
-        <w:pStyle w:val="TextBody"/>
-        <w:bidi w:val="0"/>
-        <w:jc w:val="left"/>
-        <w:rPr/>
-      </w:pPr>
-      <w:r>
-        <w:rPr/>
-        <w:t xml:space="preserve">If so, would filtering </w:t>
-      </w:r>
-      <w:r>
-        <w:rPr/>
-        <w:t>using</w:t>
-      </w:r>
-      <w:r>
-        <w:rPr/>
-        <w:t xml:space="preserve"> project attributes be helpful?</w:t>
-      </w:r>
-    </w:p>
-    <w:p>
-      <w:pPr>
-        <w:pStyle w:val="Heading2"/>
-        <w:bidi w:val="0"/>
-        <w:jc w:val="left"/>
-        <w:rPr/>
-      </w:pPr>
-      <w:r>
-        <w:rPr/>
-        <w:t>Restore a test case from the local file system</w:t>
-      </w:r>
-    </w:p>
-    <w:p>
-      <w:pPr>
-        <w:pStyle w:val="Heading2"/>
-        <w:bidi w:val="0"/>
-        <w:jc w:val="left"/>
-        <w:rPr/>
-      </w:pPr>
-      <w:r>
-        <w:rPr/>
-        <w:t xml:space="preserve">Create a new test </w:t>
-      </w:r>
-      <w:r>
-        <w:rPr/>
-        <w:t xml:space="preserve">case </w:t>
-      </w:r>
-      <w:r>
-        <w:rPr/>
-        <w:t xml:space="preserve">in Github and send </w:t>
-      </w:r>
-      <w:r>
-        <w:rPr/>
-        <w:t xml:space="preserve">it </w:t>
-      </w:r>
-      <w:r>
-        <w:rPr/>
-        <w:t>to a server</w:t>
-      </w:r>
-    </w:p>
-    <w:p>
-      <w:pPr>
-        <w:pStyle w:val="TextBody"/>
-        <w:bidi w:val="0"/>
-        <w:jc w:val="left"/>
-        <w:rPr/>
-      </w:pPr>
-      <w:r>
-        <w:rPr/>
-        <w:t>This involves hand editing XML files.  Perhaps a dedicated editing tool would help?</w:t>
-      </w:r>
-    </w:p>
-    <w:p>
-      <w:pPr>
         <w:pStyle w:val="Heading1"/>
+        <w:numPr>
+          <w:ilvl w:val="0"/>
+          <w:numId w:val="1"/>
+        </w:numPr>
         <w:bidi w:val="0"/>
         <w:jc w:val="left"/>
         <w:rPr/>
@@ -355,19 +423,7 @@
       </w:pPr>
       <w:r>
         <w:rPr/>
-        <w:t xml:space="preserve">I propose </w:t>
-      </w:r>
-      <w:r>
-        <w:rPr/>
-        <w:t xml:space="preserve">obsoleting the Cloner and </w:t>
-      </w:r>
-      <w:r>
-        <w:rPr/>
-        <w:t xml:space="preserve">extending the Updater tool </w:t>
-      </w:r>
-      <w:r>
-        <w:rPr/>
-        <w:t>to:</w:t>
+        <w:t>I propose obsoleting the Cloner and extending the Updater tool to:</w:t>
       </w:r>
     </w:p>
     <w:p>
@@ -416,6 +472,10 @@
     <w:p>
       <w:pPr>
         <w:pStyle w:val="Heading1"/>
+        <w:numPr>
+          <w:ilvl w:val="0"/>
+          <w:numId w:val="1"/>
+        </w:numPr>
         <w:bidi w:val="0"/>
         <w:jc w:val="left"/>
         <w:rPr/>
@@ -440,6 +500,38 @@
     <w:p>
       <w:pPr>
         <w:pStyle w:val="Heading1"/>
+        <w:numPr>
+          <w:ilvl w:val="0"/>
+          <w:numId w:val="1"/>
+        </w:numPr>
+        <w:rPr/>
+      </w:pPr>
+      <w:r>
+        <w:rPr/>
+        <w:t>Pie-in-Sky</w:t>
+      </w:r>
+    </w:p>
+    <w:p>
+      <w:pPr>
+        <w:pStyle w:val="TextBody"/>
+        <w:numPr>
+          <w:ilvl w:val="0"/>
+          <w:numId w:val="5"/>
+        </w:numPr>
+        <w:rPr/>
+      </w:pPr>
+      <w:r>
+        <w:rPr/>
+        <w:t>Do testcase development/edits in GitHub.</w:t>
+      </w:r>
+    </w:p>
+    <w:p>
+      <w:pPr>
+        <w:pStyle w:val="TextBody"/>
+        <w:numPr>
+          <w:ilvl w:val="0"/>
+          <w:numId w:val="5"/>
+        </w:numPr>
         <w:bidi w:val="0"/>
         <w:spacing w:before="240" w:after="120"/>
         <w:jc w:val="left"/>
@@ -447,6 +539,1061 @@
       </w:pPr>
       <w:r>
         <w:rPr/>
+        <w:t>Press one button to send to Dokimion.  GitHub action?</w:t>
+      </w:r>
+    </w:p>
+    <w:p>
+      <w:pPr>
+        <w:pStyle w:val="TextBody"/>
+        <w:numPr>
+          <w:ilvl w:val="0"/>
+          <w:numId w:val="5"/>
+        </w:numPr>
+        <w:bidi w:val="0"/>
+        <w:spacing w:before="240" w:after="120"/>
+        <w:jc w:val="left"/>
+        <w:rPr/>
+      </w:pPr>
+      <w:r>
+        <w:rPr/>
+        <w:t>Separate file for metadata?</w:t>
+      </w:r>
+    </w:p>
+    <w:p>
+      <w:pPr>
+        <w:pStyle w:val="TextBody"/>
+        <w:numPr>
+          <w:ilvl w:val="0"/>
+          <w:numId w:val="5"/>
+        </w:numPr>
+        <w:bidi w:val="0"/>
+        <w:spacing w:before="240" w:after="120"/>
+        <w:jc w:val="left"/>
+        <w:rPr/>
+      </w:pPr>
+      <w:r>
+        <w:rPr/>
+        <w:t xml:space="preserve">Don’s definition of “test case” is: Title, description, attributes, steps </w:t>
+      </w:r>
+    </w:p>
+    <w:p>
+      <w:pPr>
+        <w:pStyle w:val="TextBody"/>
+        <w:numPr>
+          <w:ilvl w:val="0"/>
+          <w:numId w:val="5"/>
+        </w:numPr>
+        <w:bidi w:val="0"/>
+        <w:spacing w:before="240" w:after="120"/>
+        <w:jc w:val="left"/>
+        <w:rPr/>
+      </w:pPr>
+      <w:r>
+        <w:rPr/>
+        <w:t>Plugin for Notepad++?  “Language syntax”?</w:t>
+      </w:r>
+    </w:p>
+    <w:p>
+      <w:pPr>
+        <w:pStyle w:val="TextBody"/>
+        <w:numPr>
+          <w:ilvl w:val="0"/>
+          <w:numId w:val="5"/>
+        </w:numPr>
+        <w:bidi w:val="0"/>
+        <w:spacing w:before="240" w:after="120"/>
+        <w:jc w:val="left"/>
+        <w:rPr/>
+      </w:pPr>
+      <w:r>
+        <w:rPr/>
+        <w:t>Be creative!</w:t>
+      </w:r>
+    </w:p>
+    <w:p>
+      <w:pPr>
+        <w:pStyle w:val="Heading1"/>
+        <w:numPr>
+          <w:ilvl w:val="0"/>
+          <w:numId w:val="1"/>
+        </w:numPr>
+        <w:rPr/>
+      </w:pPr>
+      <w:r>
+        <w:rPr/>
+        <w:t>UI Idea for the maintenance tool</w:t>
+      </w:r>
+    </w:p>
+    <w:p>
+      <w:pPr>
+        <w:pStyle w:val="TextBody"/>
+        <w:rPr/>
+      </w:pPr>
+      <w:r>
+        <w:rPr/>
+        <w:t>Have a table showing the test cases and some buttons to take action on the selected test cases.</w:t>
+      </w:r>
+    </w:p>
+    <w:tbl>
+      <w:tblPr>
+        <w:tblW w:w="5000" w:type="pct"/>
+        <w:jc w:val="left"/>
+        <w:tblInd w:w="-5" w:type="dxa"/>
+        <w:tblLayout w:type="fixed"/>
+        <w:tblCellMar>
+          <w:top w:w="55" w:type="dxa"/>
+          <w:left w:w="55" w:type="dxa"/>
+          <w:bottom w:w="55" w:type="dxa"/>
+          <w:right w:w="55" w:type="dxa"/>
+        </w:tblCellMar>
+      </w:tblPr>
+      <w:tblGrid>
+        <w:gridCol w:w="3959"/>
+        <w:gridCol w:w="541"/>
+        <w:gridCol w:w="804"/>
+        <w:gridCol w:w="719"/>
+        <w:gridCol w:w="3949"/>
+      </w:tblGrid>
+      <w:tr>
+        <w:trPr/>
+        <w:tc>
+          <w:tcPr>
+            <w:tcW w:w="3959" w:type="dxa"/>
+            <w:tcBorders>
+              <w:top w:val="single" w:sz="4" w:space="0" w:color="000000"/>
+              <w:left w:val="single" w:sz="4" w:space="0" w:color="000000"/>
+              <w:bottom w:val="single" w:sz="4" w:space="0" w:color="000000"/>
+            </w:tcBorders>
+          </w:tcPr>
+          <w:p>
+            <w:pPr>
+              <w:pStyle w:val="TableContents"/>
+              <w:widowControl w:val="false"/>
+              <w:rPr>
+                <w:b/>
+                <w:bCs/>
+              </w:rPr>
+            </w:pPr>
+            <w:r>
+              <w:rPr>
+                <w:b/>
+                <w:bCs/>
+              </w:rPr>
+              <w:t>Title In Dokimion</w:t>
+            </w:r>
+          </w:p>
+        </w:tc>
+        <w:tc>
+          <w:tcPr>
+            <w:tcW w:w="541" w:type="dxa"/>
+            <w:tcBorders>
+              <w:top w:val="single" w:sz="4" w:space="0" w:color="000000"/>
+              <w:left w:val="single" w:sz="4" w:space="0" w:color="000000"/>
+              <w:bottom w:val="single" w:sz="4" w:space="0" w:color="000000"/>
+            </w:tcBorders>
+          </w:tcPr>
+          <w:p>
+            <w:pPr>
+              <w:pStyle w:val="TableContents"/>
+              <w:widowControl w:val="false"/>
+              <w:jc w:val="right"/>
+              <w:rPr>
+                <w:b/>
+                <w:bCs/>
+              </w:rPr>
+            </w:pPr>
+            <w:r>
+              <w:rPr>
+                <w:b/>
+                <w:bCs/>
+              </w:rPr>
+              <w:t>ID</w:t>
+            </w:r>
+          </w:p>
+        </w:tc>
+        <w:tc>
+          <w:tcPr>
+            <w:tcW w:w="804" w:type="dxa"/>
+            <w:tcBorders>
+              <w:top w:val="single" w:sz="4" w:space="0" w:color="000000"/>
+              <w:left w:val="single" w:sz="4" w:space="0" w:color="000000"/>
+              <w:bottom w:val="single" w:sz="4" w:space="0" w:color="000000"/>
+            </w:tcBorders>
+          </w:tcPr>
+          <w:p>
+            <w:pPr>
+              <w:pStyle w:val="TableContents"/>
+              <w:widowControl w:val="false"/>
+              <w:jc w:val="center"/>
+              <w:rPr>
+                <w:b/>
+                <w:bCs/>
+              </w:rPr>
+            </w:pPr>
+            <w:r>
+              <w:rPr>
+                <w:b/>
+                <w:bCs/>
+              </w:rPr>
+              <w:t>Status</w:t>
+            </w:r>
+          </w:p>
+        </w:tc>
+        <w:tc>
+          <w:tcPr>
+            <w:tcW w:w="719" w:type="dxa"/>
+            <w:tcBorders>
+              <w:top w:val="single" w:sz="4" w:space="0" w:color="000000"/>
+              <w:left w:val="single" w:sz="4" w:space="0" w:color="000000"/>
+              <w:bottom w:val="single" w:sz="4" w:space="0" w:color="000000"/>
+            </w:tcBorders>
+          </w:tcPr>
+          <w:p>
+            <w:pPr>
+              <w:pStyle w:val="TableContents"/>
+              <w:widowControl w:val="false"/>
+              <w:jc w:val="center"/>
+              <w:rPr>
+                <w:b/>
+                <w:bCs/>
+              </w:rPr>
+            </w:pPr>
+            <w:r>
+              <w:rPr>
+                <w:b/>
+                <w:bCs/>
+              </w:rPr>
+              <w:t>Select</w:t>
+            </w:r>
+          </w:p>
+        </w:tc>
+        <w:tc>
+          <w:tcPr>
+            <w:tcW w:w="3949" w:type="dxa"/>
+            <w:tcBorders>
+              <w:top w:val="single" w:sz="4" w:space="0" w:color="000000"/>
+              <w:left w:val="single" w:sz="4" w:space="0" w:color="000000"/>
+              <w:bottom w:val="single" w:sz="4" w:space="0" w:color="000000"/>
+              <w:right w:val="single" w:sz="4" w:space="0" w:color="000000"/>
+            </w:tcBorders>
+          </w:tcPr>
+          <w:p>
+            <w:pPr>
+              <w:pStyle w:val="TableContents"/>
+              <w:widowControl w:val="false"/>
+              <w:rPr>
+                <w:b/>
+                <w:bCs/>
+              </w:rPr>
+            </w:pPr>
+            <w:r>
+              <w:rPr>
+                <w:b/>
+                <w:bCs/>
+              </w:rPr>
+              <w:t>Title In File System</w:t>
+            </w:r>
+          </w:p>
+        </w:tc>
+      </w:tr>
+      <w:tr>
+        <w:trPr/>
+        <w:tc>
+          <w:tcPr>
+            <w:tcW w:w="3959" w:type="dxa"/>
+            <w:tcBorders>
+              <w:left w:val="single" w:sz="4" w:space="0" w:color="000000"/>
+              <w:bottom w:val="single" w:sz="4" w:space="0" w:color="000000"/>
+            </w:tcBorders>
+          </w:tcPr>
+          <w:p>
+            <w:pPr>
+              <w:pStyle w:val="TableContents"/>
+              <w:widowControl w:val="false"/>
+              <w:rPr/>
+            </w:pPr>
+            <w:r>
+              <w:rPr/>
+              <w:t>TT-1477(Retain paragraph breaks when posting to Paratext)</w:t>
+            </w:r>
+          </w:p>
+        </w:tc>
+        <w:tc>
+          <w:tcPr>
+            <w:tcW w:w="541" w:type="dxa"/>
+            <w:tcBorders>
+              <w:left w:val="single" w:sz="4" w:space="0" w:color="000000"/>
+              <w:bottom w:val="single" w:sz="4" w:space="0" w:color="000000"/>
+            </w:tcBorders>
+          </w:tcPr>
+          <w:p>
+            <w:pPr>
+              <w:pStyle w:val="TableContents"/>
+              <w:widowControl w:val="false"/>
+              <w:jc w:val="right"/>
+              <w:rPr/>
+            </w:pPr>
+            <w:r>
+              <w:rPr/>
+              <w:t>10</w:t>
+            </w:r>
+          </w:p>
+        </w:tc>
+        <w:tc>
+          <w:tcPr>
+            <w:tcW w:w="804" w:type="dxa"/>
+            <w:tcBorders>
+              <w:left w:val="single" w:sz="4" w:space="0" w:color="000000"/>
+              <w:bottom w:val="single" w:sz="4" w:space="0" w:color="000000"/>
+            </w:tcBorders>
+          </w:tcPr>
+          <w:p>
+            <w:pPr>
+              <w:pStyle w:val="TableContents"/>
+              <w:widowControl w:val="false"/>
+              <w:jc w:val="center"/>
+              <w:rPr/>
+            </w:pPr>
+            <w:r>
+              <w:rPr/>
+              <w:t>=</w:t>
+            </w:r>
+          </w:p>
+        </w:tc>
+        <w:tc>
+          <w:tcPr>
+            <w:tcW w:w="719" w:type="dxa"/>
+            <w:tcBorders>
+              <w:left w:val="single" w:sz="4" w:space="0" w:color="000000"/>
+              <w:bottom w:val="single" w:sz="4" w:space="0" w:color="000000"/>
+            </w:tcBorders>
+          </w:tcPr>
+          <w:p>
+            <w:pPr>
+              <w:pStyle w:val="TableContents"/>
+              <w:widowControl w:val="false"/>
+              <w:jc w:val="center"/>
+              <w:rPr/>
+            </w:pPr>
+            <w:r>
+              <w:rPr>
+                <w:rFonts w:eastAsia="Liberation Serif" w:cs="Liberation Serif"/>
+              </w:rPr>
+              <w:t>□</w:t>
+            </w:r>
+          </w:p>
+        </w:tc>
+        <w:tc>
+          <w:tcPr>
+            <w:tcW w:w="3949" w:type="dxa"/>
+            <w:tcBorders>
+              <w:left w:val="single" w:sz="4" w:space="0" w:color="000000"/>
+              <w:bottom w:val="single" w:sz="4" w:space="0" w:color="000000"/>
+              <w:right w:val="single" w:sz="4" w:space="0" w:color="000000"/>
+            </w:tcBorders>
+          </w:tcPr>
+          <w:p>
+            <w:pPr>
+              <w:pStyle w:val="TableContents"/>
+              <w:widowControl w:val="false"/>
+              <w:rPr/>
+            </w:pPr>
+            <w:r>
+              <w:rPr/>
+              <w:t>TT-1477(Retain paragraph breaks when posting to Paratext)</w:t>
+            </w:r>
+          </w:p>
+        </w:tc>
+      </w:tr>
+      <w:tr>
+        <w:trPr/>
+        <w:tc>
+          <w:tcPr>
+            <w:tcW w:w="3959" w:type="dxa"/>
+            <w:tcBorders>
+              <w:left w:val="single" w:sz="4" w:space="0" w:color="000000"/>
+              <w:bottom w:val="single" w:sz="4" w:space="0" w:color="000000"/>
+            </w:tcBorders>
+          </w:tcPr>
+          <w:p>
+            <w:pPr>
+              <w:pStyle w:val="TableContents"/>
+              <w:widowControl w:val="false"/>
+              <w:rPr/>
+            </w:pPr>
+            <w:r>
+              <w:rPr/>
+              <w:t>TT-1585 (remove isDeveloper flag so code on dev and qa will use new ui)</w:t>
+            </w:r>
+          </w:p>
+        </w:tc>
+        <w:tc>
+          <w:tcPr>
+            <w:tcW w:w="541" w:type="dxa"/>
+            <w:tcBorders>
+              <w:left w:val="single" w:sz="4" w:space="0" w:color="000000"/>
+              <w:bottom w:val="single" w:sz="4" w:space="0" w:color="000000"/>
+            </w:tcBorders>
+          </w:tcPr>
+          <w:p>
+            <w:pPr>
+              <w:pStyle w:val="TableContents"/>
+              <w:widowControl w:val="false"/>
+              <w:jc w:val="right"/>
+              <w:rPr/>
+            </w:pPr>
+            <w:r>
+              <w:rPr/>
+              <w:t>11</w:t>
+            </w:r>
+          </w:p>
+        </w:tc>
+        <w:tc>
+          <w:tcPr>
+            <w:tcW w:w="804" w:type="dxa"/>
+            <w:tcBorders>
+              <w:left w:val="single" w:sz="4" w:space="0" w:color="000000"/>
+              <w:bottom w:val="single" w:sz="4" w:space="0" w:color="000000"/>
+            </w:tcBorders>
+          </w:tcPr>
+          <w:p>
+            <w:pPr>
+              <w:pStyle w:val="TableContents"/>
+              <w:widowControl w:val="false"/>
+              <w:jc w:val="center"/>
+              <w:rPr/>
+            </w:pPr>
+            <w:r>
+              <w:rPr/>
+              <w:t>&gt;</w:t>
+            </w:r>
+          </w:p>
+        </w:tc>
+        <w:tc>
+          <w:tcPr>
+            <w:tcW w:w="719" w:type="dxa"/>
+            <w:tcBorders>
+              <w:left w:val="single" w:sz="4" w:space="0" w:color="000000"/>
+              <w:bottom w:val="single" w:sz="4" w:space="0" w:color="000000"/>
+            </w:tcBorders>
+          </w:tcPr>
+          <w:p>
+            <w:pPr>
+              <w:pStyle w:val="TableContents"/>
+              <w:widowControl w:val="false"/>
+              <w:jc w:val="center"/>
+              <w:rPr/>
+            </w:pPr>
+            <w:r>
+              <w:rPr>
+                <w:rFonts w:eastAsia="Liberation Serif" w:cs="Liberation Serif"/>
+              </w:rPr>
+              <w:t>√</w:t>
+            </w:r>
+          </w:p>
+        </w:tc>
+        <w:tc>
+          <w:tcPr>
+            <w:tcW w:w="3949" w:type="dxa"/>
+            <w:tcBorders>
+              <w:left w:val="single" w:sz="4" w:space="0" w:color="000000"/>
+              <w:bottom w:val="single" w:sz="4" w:space="0" w:color="000000"/>
+              <w:right w:val="single" w:sz="4" w:space="0" w:color="000000"/>
+            </w:tcBorders>
+          </w:tcPr>
+          <w:p>
+            <w:pPr>
+              <w:pStyle w:val="TableContents"/>
+              <w:widowControl w:val="false"/>
+              <w:rPr/>
+            </w:pPr>
+            <w:r>
+              <w:rPr/>
+              <w:t>TT-1585 (remove isDeveloper flag so code on dev and qa will use new ui)</w:t>
+            </w:r>
+          </w:p>
+        </w:tc>
+      </w:tr>
+      <w:tr>
+        <w:trPr/>
+        <w:tc>
+          <w:tcPr>
+            <w:tcW w:w="3959" w:type="dxa"/>
+            <w:tcBorders>
+              <w:left w:val="single" w:sz="4" w:space="0" w:color="000000"/>
+              <w:bottom w:val="single" w:sz="4" w:space="0" w:color="000000"/>
+            </w:tcBorders>
+          </w:tcPr>
+          <w:p>
+            <w:pPr>
+              <w:pStyle w:val="TableContents"/>
+              <w:widowControl w:val="false"/>
+              <w:rPr/>
+            </w:pPr>
+            <w:r>
+              <w:rPr/>
+              <w:t>1636 - (Remove the "Delete User" according from the New profile screen)</w:t>
+            </w:r>
+          </w:p>
+        </w:tc>
+        <w:tc>
+          <w:tcPr>
+            <w:tcW w:w="541" w:type="dxa"/>
+            <w:tcBorders>
+              <w:left w:val="single" w:sz="4" w:space="0" w:color="000000"/>
+              <w:bottom w:val="single" w:sz="4" w:space="0" w:color="000000"/>
+            </w:tcBorders>
+          </w:tcPr>
+          <w:p>
+            <w:pPr>
+              <w:pStyle w:val="TableContents"/>
+              <w:widowControl w:val="false"/>
+              <w:jc w:val="right"/>
+              <w:rPr/>
+            </w:pPr>
+            <w:r>
+              <w:rPr/>
+              <w:t>15</w:t>
+            </w:r>
+          </w:p>
+        </w:tc>
+        <w:tc>
+          <w:tcPr>
+            <w:tcW w:w="804" w:type="dxa"/>
+            <w:tcBorders>
+              <w:left w:val="single" w:sz="4" w:space="0" w:color="000000"/>
+              <w:bottom w:val="single" w:sz="4" w:space="0" w:color="000000"/>
+            </w:tcBorders>
+          </w:tcPr>
+          <w:p>
+            <w:pPr>
+              <w:pStyle w:val="TableContents"/>
+              <w:widowControl w:val="false"/>
+              <w:jc w:val="center"/>
+              <w:rPr/>
+            </w:pPr>
+            <w:r>
+              <w:rPr>
+                <w:rFonts w:eastAsia="NSimSun" w:cs="Arial"/>
+              </w:rPr>
+              <w:t>»</w:t>
+            </w:r>
+          </w:p>
+        </w:tc>
+        <w:tc>
+          <w:tcPr>
+            <w:tcW w:w="719" w:type="dxa"/>
+            <w:tcBorders>
+              <w:left w:val="single" w:sz="4" w:space="0" w:color="000000"/>
+              <w:bottom w:val="single" w:sz="4" w:space="0" w:color="000000"/>
+            </w:tcBorders>
+          </w:tcPr>
+          <w:p>
+            <w:pPr>
+              <w:pStyle w:val="TableContents"/>
+              <w:widowControl w:val="false"/>
+              <w:jc w:val="center"/>
+              <w:rPr/>
+            </w:pPr>
+            <w:r>
+              <w:rPr>
+                <w:rFonts w:eastAsia="Liberation Serif" w:cs="Liberation Serif"/>
+              </w:rPr>
+              <w:t>√</w:t>
+            </w:r>
+          </w:p>
+        </w:tc>
+        <w:tc>
+          <w:tcPr>
+            <w:tcW w:w="3949" w:type="dxa"/>
+            <w:tcBorders>
+              <w:left w:val="single" w:sz="4" w:space="0" w:color="000000"/>
+              <w:bottom w:val="single" w:sz="4" w:space="0" w:color="000000"/>
+              <w:right w:val="single" w:sz="4" w:space="0" w:color="000000"/>
+            </w:tcBorders>
+          </w:tcPr>
+          <w:p>
+            <w:pPr>
+              <w:pStyle w:val="TableContents"/>
+              <w:widowControl w:val="false"/>
+              <w:rPr/>
+            </w:pPr>
+            <w:r>
+              <w:rPr/>
+            </w:r>
+          </w:p>
+        </w:tc>
+      </w:tr>
+      <w:tr>
+        <w:trPr/>
+        <w:tc>
+          <w:tcPr>
+            <w:tcW w:w="3959" w:type="dxa"/>
+            <w:tcBorders>
+              <w:left w:val="single" w:sz="4" w:space="0" w:color="000000"/>
+              <w:bottom w:val="single" w:sz="4" w:space="0" w:color="000000"/>
+            </w:tcBorders>
+          </w:tcPr>
+          <w:p>
+            <w:pPr>
+              <w:pStyle w:val="TableContents"/>
+              <w:widowControl w:val="false"/>
+              <w:rPr/>
+            </w:pPr>
+            <w:r>
+              <w:rPr/>
+            </w:r>
+          </w:p>
+        </w:tc>
+        <w:tc>
+          <w:tcPr>
+            <w:tcW w:w="541" w:type="dxa"/>
+            <w:tcBorders>
+              <w:left w:val="single" w:sz="4" w:space="0" w:color="000000"/>
+              <w:bottom w:val="single" w:sz="4" w:space="0" w:color="000000"/>
+            </w:tcBorders>
+          </w:tcPr>
+          <w:p>
+            <w:pPr>
+              <w:pStyle w:val="TableContents"/>
+              <w:widowControl w:val="false"/>
+              <w:jc w:val="right"/>
+              <w:rPr/>
+            </w:pPr>
+            <w:r>
+              <w:rPr/>
+              <w:t>19</w:t>
+            </w:r>
+          </w:p>
+        </w:tc>
+        <w:tc>
+          <w:tcPr>
+            <w:tcW w:w="804" w:type="dxa"/>
+            <w:tcBorders>
+              <w:left w:val="single" w:sz="4" w:space="0" w:color="000000"/>
+              <w:bottom w:val="single" w:sz="4" w:space="0" w:color="000000"/>
+            </w:tcBorders>
+          </w:tcPr>
+          <w:p>
+            <w:pPr>
+              <w:pStyle w:val="TableContents"/>
+              <w:widowControl w:val="false"/>
+              <w:jc w:val="center"/>
+              <w:rPr/>
+            </w:pPr>
+            <w:r>
+              <w:rPr>
+                <w:rFonts w:eastAsia="NSimSun" w:cs="Arial"/>
+              </w:rPr>
+              <w:t>«</w:t>
+            </w:r>
+          </w:p>
+        </w:tc>
+        <w:tc>
+          <w:tcPr>
+            <w:tcW w:w="719" w:type="dxa"/>
+            <w:tcBorders>
+              <w:left w:val="single" w:sz="4" w:space="0" w:color="000000"/>
+              <w:bottom w:val="single" w:sz="4" w:space="0" w:color="000000"/>
+            </w:tcBorders>
+          </w:tcPr>
+          <w:p>
+            <w:pPr>
+              <w:pStyle w:val="TableContents"/>
+              <w:widowControl w:val="false"/>
+              <w:jc w:val="center"/>
+              <w:rPr/>
+            </w:pPr>
+            <w:r>
+              <w:rPr>
+                <w:rFonts w:eastAsia="Liberation Serif" w:cs="Liberation Serif"/>
+              </w:rPr>
+              <w:t>□</w:t>
+            </w:r>
+          </w:p>
+        </w:tc>
+        <w:tc>
+          <w:tcPr>
+            <w:tcW w:w="3949" w:type="dxa"/>
+            <w:tcBorders>
+              <w:left w:val="single" w:sz="4" w:space="0" w:color="000000"/>
+              <w:bottom w:val="single" w:sz="4" w:space="0" w:color="000000"/>
+              <w:right w:val="single" w:sz="4" w:space="0" w:color="000000"/>
+            </w:tcBorders>
+          </w:tcPr>
+          <w:p>
+            <w:pPr>
+              <w:pStyle w:val="TableContents"/>
+              <w:widowControl w:val="false"/>
+              <w:rPr/>
+            </w:pPr>
+            <w:r>
+              <w:rPr/>
+              <w:t>Members Button -  INVITATIONS TAB:</w:t>
+            </w:r>
+          </w:p>
+        </w:tc>
+      </w:tr>
+    </w:tbl>
+    <w:p>
+      <w:pPr>
+        <w:pStyle w:val="TextBody"/>
+        <w:bidi w:val="0"/>
+        <w:spacing w:before="240" w:after="120"/>
+        <w:jc w:val="left"/>
+        <w:rPr/>
+      </w:pPr>
+      <w:r>
+        <w:rPr/>
+        <w:t>Status:</w:t>
+      </w:r>
+    </w:p>
+    <w:p>
+      <w:pPr>
+        <w:pStyle w:val="TextBody"/>
+        <w:numPr>
+          <w:ilvl w:val="0"/>
+          <w:numId w:val="6"/>
+        </w:numPr>
+        <w:bidi w:val="0"/>
+        <w:spacing w:before="240" w:after="120"/>
+        <w:jc w:val="left"/>
+        <w:rPr/>
+      </w:pPr>
+      <w:r>
+        <w:rPr/>
+        <w:t>= means the test case is identical in both Dokimion and the file system.</w:t>
+      </w:r>
+    </w:p>
+    <w:p>
+      <w:pPr>
+        <w:pStyle w:val="TextBody"/>
+        <w:numPr>
+          <w:ilvl w:val="0"/>
+          <w:numId w:val="6"/>
+        </w:numPr>
+        <w:bidi w:val="0"/>
+        <w:spacing w:before="240" w:after="120"/>
+        <w:jc w:val="left"/>
+        <w:rPr/>
+      </w:pPr>
+      <w:r>
+        <w:rPr/>
+        <w:t>&gt; means the test case in Dokimion is newer than in the file system (eg. ID 11).</w:t>
+      </w:r>
+    </w:p>
+    <w:p>
+      <w:pPr>
+        <w:pStyle w:val="TextBody"/>
+        <w:numPr>
+          <w:ilvl w:val="0"/>
+          <w:numId w:val="6"/>
+        </w:numPr>
+        <w:bidi w:val="0"/>
+        <w:spacing w:before="240" w:after="120"/>
+        <w:jc w:val="left"/>
+        <w:rPr/>
+      </w:pPr>
+      <w:r>
+        <w:rPr/>
+        <w:t>&lt; means the test case in the file system is newer than in Dokimion.</w:t>
+      </w:r>
+    </w:p>
+    <w:p>
+      <w:pPr>
+        <w:pStyle w:val="TextBody"/>
+        <w:numPr>
+          <w:ilvl w:val="0"/>
+          <w:numId w:val="6"/>
+        </w:numPr>
+        <w:bidi w:val="0"/>
+        <w:spacing w:before="240" w:after="120"/>
+        <w:jc w:val="left"/>
+        <w:rPr/>
+      </w:pPr>
+      <w:r>
+        <w:rPr>
+          <w:rFonts w:eastAsia="NSimSun" w:cs="Arial"/>
+        </w:rPr>
+        <w:t>»</w:t>
+      </w:r>
+      <w:r>
+        <w:rPr/>
+        <w:t xml:space="preserve"> means the test case is only in Dokimion (eg, ID 15).</w:t>
+      </w:r>
+    </w:p>
+    <w:p>
+      <w:pPr>
+        <w:pStyle w:val="TextBody"/>
+        <w:numPr>
+          <w:ilvl w:val="0"/>
+          <w:numId w:val="6"/>
+        </w:numPr>
+        <w:bidi w:val="0"/>
+        <w:spacing w:before="240" w:after="120"/>
+        <w:jc w:val="left"/>
+        <w:rPr/>
+      </w:pPr>
+      <w:r>
+        <w:rPr>
+          <w:rFonts w:eastAsia="NSimSun" w:cs="Arial"/>
+        </w:rPr>
+        <w:t xml:space="preserve">« means the test case is only in the </w:t>
+      </w:r>
+      <w:r>
+        <w:rPr/>
+        <w:t>file system (eg. ID 19).</w:t>
+      </w:r>
+    </w:p>
+    <w:p>
+      <w:pPr>
+        <w:pStyle w:val="TextBody"/>
+        <w:numPr>
+          <w:ilvl w:val="0"/>
+          <w:numId w:val="6"/>
+        </w:numPr>
+        <w:bidi w:val="0"/>
+        <w:spacing w:before="240" w:after="120"/>
+        <w:jc w:val="left"/>
+        <w:rPr/>
+      </w:pPr>
+      <w:r>
+        <w:rPr/>
+        <w:t xml:space="preserve">&lt;&gt; </w:t>
+      </w:r>
+      <w:r>
+        <w:rPr/>
+        <w:t>means that the timestamps are the same, but the test case content is different.</w:t>
+      </w:r>
+    </w:p>
+    <w:p>
+      <w:pPr>
+        <w:pStyle w:val="TextBody"/>
+        <w:bidi w:val="0"/>
+        <w:spacing w:before="240" w:after="120"/>
+        <w:jc w:val="left"/>
+        <w:rPr/>
+      </w:pPr>
+      <w:r>
+        <w:rPr/>
+        <w:t>Actions:</w:t>
+      </w:r>
+    </w:p>
+    <w:p>
+      <w:pPr>
+        <w:pStyle w:val="TextBody"/>
+        <w:numPr>
+          <w:ilvl w:val="0"/>
+          <w:numId w:val="7"/>
+        </w:numPr>
+        <w:bidi w:val="0"/>
+        <w:spacing w:before="240" w:after="120"/>
+        <w:jc w:val="left"/>
+        <w:rPr/>
+      </w:pPr>
+      <w:r>
+        <w:rPr/>
+        <w:t>Update selected test cases from file system to Dokimion.</w:t>
+      </w:r>
+    </w:p>
+    <w:p>
+      <w:pPr>
+        <w:pStyle w:val="TextBody"/>
+        <w:numPr>
+          <w:ilvl w:val="0"/>
+          <w:numId w:val="7"/>
+        </w:numPr>
+        <w:bidi w:val="0"/>
+        <w:spacing w:before="240" w:after="120"/>
+        <w:jc w:val="left"/>
+        <w:rPr/>
+      </w:pPr>
+      <w:r>
+        <w:rPr/>
+        <w:t xml:space="preserve">Update selected test cases from Dokimion to file system. </w:t>
+      </w:r>
+    </w:p>
+    <w:p>
+      <w:pPr>
+        <w:pStyle w:val="TextBody"/>
+        <w:numPr>
+          <w:ilvl w:val="0"/>
+          <w:numId w:val="7"/>
+        </w:numPr>
+        <w:bidi w:val="0"/>
+        <w:spacing w:before="240" w:after="120"/>
+        <w:jc w:val="left"/>
+        <w:rPr/>
+      </w:pPr>
+      <w:r>
+        <w:rPr/>
+        <w:t>Show differences between the Dokimion and the file system for selected test cases.</w:t>
+      </w:r>
+    </w:p>
+    <w:p>
+      <w:pPr>
+        <w:pStyle w:val="TextBody"/>
+        <w:numPr>
+          <w:ilvl w:val="0"/>
+          <w:numId w:val="7"/>
+        </w:numPr>
+        <w:bidi w:val="0"/>
+        <w:spacing w:before="240" w:after="120"/>
+        <w:jc w:val="left"/>
+        <w:rPr/>
+      </w:pPr>
+      <w:r>
+        <w:rPr/>
+        <w:t>Select all showing</w:t>
+      </w:r>
+    </w:p>
+    <w:p>
+      <w:pPr>
+        <w:pStyle w:val="TextBody"/>
+        <w:numPr>
+          <w:ilvl w:val="0"/>
+          <w:numId w:val="7"/>
+        </w:numPr>
+        <w:bidi w:val="0"/>
+        <w:spacing w:before="240" w:after="120"/>
+        <w:jc w:val="left"/>
+        <w:rPr/>
+      </w:pPr>
+      <w:r>
+        <w:rPr/>
+        <w:t>Clear all selections</w:t>
+      </w:r>
+    </w:p>
+    <w:p>
+      <w:pPr>
+        <w:pStyle w:val="TextBody"/>
+        <w:numPr>
+          <w:ilvl w:val="0"/>
+          <w:numId w:val="7"/>
+        </w:numPr>
+        <w:bidi w:val="0"/>
+        <w:spacing w:before="240" w:after="120"/>
+        <w:jc w:val="left"/>
+        <w:rPr/>
+      </w:pPr>
+      <w:r>
+        <w:rPr/>
+        <w:t>Edit selected test cases in file system</w:t>
+      </w:r>
+    </w:p>
+    <w:p>
+      <w:pPr>
+        <w:pStyle w:val="TextBody"/>
+        <w:numPr>
+          <w:ilvl w:val="0"/>
+          <w:numId w:val="7"/>
+        </w:numPr>
+        <w:bidi w:val="0"/>
+        <w:spacing w:before="240" w:after="120"/>
+        <w:jc w:val="left"/>
+        <w:rPr/>
+      </w:pPr>
+      <w:r>
+        <w:rPr/>
+        <w:t>(Actions will never act on hidden test cases.)</w:t>
+      </w:r>
+    </w:p>
+    <w:p>
+      <w:pPr>
+        <w:pStyle w:val="TextBody"/>
+        <w:bidi w:val="0"/>
+        <w:spacing w:before="240" w:after="120"/>
+        <w:jc w:val="left"/>
+        <w:rPr/>
+      </w:pPr>
+      <w:r>
+        <w:rPr/>
+        <w:t>Filters:</w:t>
+      </w:r>
+    </w:p>
+    <w:p>
+      <w:pPr>
+        <w:pStyle w:val="TextBody"/>
+        <w:numPr>
+          <w:ilvl w:val="0"/>
+          <w:numId w:val="8"/>
+        </w:numPr>
+        <w:bidi w:val="0"/>
+        <w:spacing w:before="240" w:after="120"/>
+        <w:jc w:val="left"/>
+        <w:rPr/>
+      </w:pPr>
+      <w:r>
+        <w:rPr/>
+        <w:t>Show all test cases</w:t>
+      </w:r>
+    </w:p>
+    <w:p>
+      <w:pPr>
+        <w:pStyle w:val="TextBody"/>
+        <w:numPr>
+          <w:ilvl w:val="0"/>
+          <w:numId w:val="8"/>
+        </w:numPr>
+        <w:bidi w:val="0"/>
+        <w:spacing w:before="240" w:after="120"/>
+        <w:jc w:val="left"/>
+        <w:rPr/>
+      </w:pPr>
+      <w:r>
+        <w:rPr/>
+        <w:t>Show test cases where Dokimion is newer</w:t>
+      </w:r>
+    </w:p>
+    <w:p>
+      <w:pPr>
+        <w:pStyle w:val="TextBody"/>
+        <w:numPr>
+          <w:ilvl w:val="0"/>
+          <w:numId w:val="8"/>
+        </w:numPr>
+        <w:bidi w:val="0"/>
+        <w:spacing w:before="240" w:after="120"/>
+        <w:jc w:val="left"/>
+        <w:rPr/>
+      </w:pPr>
+      <w:r>
+        <w:rPr/>
+        <w:t>Show test cases where the file system is newer</w:t>
+      </w:r>
+    </w:p>
+    <w:p>
+      <w:pPr>
+        <w:pStyle w:val="TextBody"/>
+        <w:numPr>
+          <w:ilvl w:val="0"/>
+          <w:numId w:val="8"/>
+        </w:numPr>
+        <w:bidi w:val="0"/>
+        <w:spacing w:before="240" w:after="120"/>
+        <w:jc w:val="left"/>
+        <w:rPr/>
+      </w:pPr>
+      <w:r>
+        <w:rPr/>
+        <w:t>Show test cases which Dokimion is missing</w:t>
+      </w:r>
+    </w:p>
+    <w:p>
+      <w:pPr>
+        <w:pStyle w:val="TextBody"/>
+        <w:numPr>
+          <w:ilvl w:val="0"/>
+          <w:numId w:val="8"/>
+        </w:numPr>
+        <w:bidi w:val="0"/>
+        <w:spacing w:before="240" w:after="120"/>
+        <w:jc w:val="left"/>
+        <w:rPr/>
+      </w:pPr>
+      <w:r>
+        <w:rPr/>
+        <w:t>Show test cases which the file system is missing</w:t>
       </w:r>
     </w:p>
     <w:sectPr>
@@ -456,6 +1603,7 @@
       <w:pgNumType w:fmt="decimal"/>
       <w:formProt w:val="false"/>
       <w:textDirection w:val="lrTb"/>
+      <w:docGrid w:type="default" w:linePitch="100" w:charSpace="0"/>
     </w:sectPr>
   </w:body>
 </w:document>
@@ -466,7 +1614,6 @@
   <w:abstractNum w:abstractNumId="1">
     <w:lvl w:ilvl="0">
       <w:start w:val="1"/>
-      <w:pStyle w:val="Heading1"/>
       <w:numFmt w:val="none"/>
       <w:suff w:val="nothing"/>
       <w:lvlText w:val=""/>
@@ -477,10 +1624,10 @@
         </w:tabs>
         <w:ind w:left="0" w:hanging="0"/>
       </w:pPr>
+      <w:rPr/>
     </w:lvl>
     <w:lvl w:ilvl="1">
       <w:start w:val="1"/>
-      <w:pStyle w:val="Heading2"/>
       <w:numFmt w:val="none"/>
       <w:suff w:val="nothing"/>
       <w:lvlText w:val=""/>
@@ -491,6 +1638,7 @@
         </w:tabs>
         <w:ind w:left="0" w:hanging="0"/>
       </w:pPr>
+      <w:rPr/>
     </w:lvl>
     <w:lvl w:ilvl="2">
       <w:start w:val="1"/>
@@ -504,6 +1652,7 @@
         </w:tabs>
         <w:ind w:left="0" w:hanging="0"/>
       </w:pPr>
+      <w:rPr/>
     </w:lvl>
     <w:lvl w:ilvl="3">
       <w:start w:val="1"/>
@@ -517,6 +1666,7 @@
         </w:tabs>
         <w:ind w:left="0" w:hanging="0"/>
       </w:pPr>
+      <w:rPr/>
     </w:lvl>
     <w:lvl w:ilvl="4">
       <w:start w:val="1"/>
@@ -530,6 +1680,7 @@
         </w:tabs>
         <w:ind w:left="0" w:hanging="0"/>
       </w:pPr>
+      <w:rPr/>
     </w:lvl>
     <w:lvl w:ilvl="5">
       <w:start w:val="1"/>
@@ -543,6 +1694,7 @@
         </w:tabs>
         <w:ind w:left="0" w:hanging="0"/>
       </w:pPr>
+      <w:rPr/>
     </w:lvl>
     <w:lvl w:ilvl="6">
       <w:start w:val="1"/>
@@ -556,6 +1708,7 @@
         </w:tabs>
         <w:ind w:left="0" w:hanging="0"/>
       </w:pPr>
+      <w:rPr/>
     </w:lvl>
     <w:lvl w:ilvl="7">
       <w:start w:val="1"/>
@@ -569,6 +1722,7 @@
         </w:tabs>
         <w:ind w:left="0" w:hanging="0"/>
       </w:pPr>
+      <w:rPr/>
     </w:lvl>
     <w:lvl w:ilvl="8">
       <w:start w:val="1"/>
@@ -582,6 +1736,7 @@
         </w:tabs>
         <w:ind w:left="0" w:hanging="0"/>
       </w:pPr>
+      <w:rPr/>
     </w:lvl>
   </w:abstractNum>
   <w:abstractNum w:abstractNumId="2">
@@ -993,6 +2148,673 @@
       <w:rPr>
         <w:rFonts w:ascii="OpenSymbol" w:hAnsi="OpenSymbol" w:cs="OpenSymbol" w:hint="default"/>
       </w:rPr>
+    </w:lvl>
+  </w:abstractNum>
+  <w:abstractNum w:abstractNumId="5">
+    <w:lvl w:ilvl="0">
+      <w:start w:val="1"/>
+      <w:numFmt w:val="bullet"/>
+      <w:lvlText w:val=""/>
+      <w:lvlJc w:val="left"/>
+      <w:pPr>
+        <w:tabs>
+          <w:tab w:val="num" w:pos="720"/>
+        </w:tabs>
+        <w:ind w:left="720" w:hanging="360"/>
+      </w:pPr>
+      <w:rPr>
+        <w:rFonts w:ascii="Symbol" w:hAnsi="Symbol" w:cs="Symbol" w:hint="default"/>
+      </w:rPr>
+    </w:lvl>
+    <w:lvl w:ilvl="1">
+      <w:start w:val="1"/>
+      <w:numFmt w:val="bullet"/>
+      <w:lvlText w:val="◦"/>
+      <w:lvlJc w:val="left"/>
+      <w:pPr>
+        <w:tabs>
+          <w:tab w:val="num" w:pos="1080"/>
+        </w:tabs>
+        <w:ind w:left="1080" w:hanging="360"/>
+      </w:pPr>
+      <w:rPr>
+        <w:rFonts w:ascii="OpenSymbol" w:hAnsi="OpenSymbol" w:cs="OpenSymbol" w:hint="default"/>
+      </w:rPr>
+    </w:lvl>
+    <w:lvl w:ilvl="2">
+      <w:start w:val="1"/>
+      <w:numFmt w:val="bullet"/>
+      <w:lvlText w:val="▪"/>
+      <w:lvlJc w:val="left"/>
+      <w:pPr>
+        <w:tabs>
+          <w:tab w:val="num" w:pos="1440"/>
+        </w:tabs>
+        <w:ind w:left="1440" w:hanging="360"/>
+      </w:pPr>
+      <w:rPr>
+        <w:rFonts w:ascii="OpenSymbol" w:hAnsi="OpenSymbol" w:cs="OpenSymbol" w:hint="default"/>
+      </w:rPr>
+    </w:lvl>
+    <w:lvl w:ilvl="3">
+      <w:start w:val="1"/>
+      <w:numFmt w:val="bullet"/>
+      <w:lvlText w:val=""/>
+      <w:lvlJc w:val="left"/>
+      <w:pPr>
+        <w:tabs>
+          <w:tab w:val="num" w:pos="1800"/>
+        </w:tabs>
+        <w:ind w:left="1800" w:hanging="360"/>
+      </w:pPr>
+      <w:rPr>
+        <w:rFonts w:ascii="Symbol" w:hAnsi="Symbol" w:cs="Symbol" w:hint="default"/>
+      </w:rPr>
+    </w:lvl>
+    <w:lvl w:ilvl="4">
+      <w:start w:val="1"/>
+      <w:numFmt w:val="bullet"/>
+      <w:lvlText w:val="◦"/>
+      <w:lvlJc w:val="left"/>
+      <w:pPr>
+        <w:tabs>
+          <w:tab w:val="num" w:pos="2160"/>
+        </w:tabs>
+        <w:ind w:left="2160" w:hanging="360"/>
+      </w:pPr>
+      <w:rPr>
+        <w:rFonts w:ascii="OpenSymbol" w:hAnsi="OpenSymbol" w:cs="OpenSymbol" w:hint="default"/>
+      </w:rPr>
+    </w:lvl>
+    <w:lvl w:ilvl="5">
+      <w:start w:val="1"/>
+      <w:numFmt w:val="bullet"/>
+      <w:lvlText w:val="▪"/>
+      <w:lvlJc w:val="left"/>
+      <w:pPr>
+        <w:tabs>
+          <w:tab w:val="num" w:pos="2520"/>
+        </w:tabs>
+        <w:ind w:left="2520" w:hanging="360"/>
+      </w:pPr>
+      <w:rPr>
+        <w:rFonts w:ascii="OpenSymbol" w:hAnsi="OpenSymbol" w:cs="OpenSymbol" w:hint="default"/>
+      </w:rPr>
+    </w:lvl>
+    <w:lvl w:ilvl="6">
+      <w:start w:val="1"/>
+      <w:numFmt w:val="bullet"/>
+      <w:lvlText w:val=""/>
+      <w:lvlJc w:val="left"/>
+      <w:pPr>
+        <w:tabs>
+          <w:tab w:val="num" w:pos="2880"/>
+        </w:tabs>
+        <w:ind w:left="2880" w:hanging="360"/>
+      </w:pPr>
+      <w:rPr>
+        <w:rFonts w:ascii="Symbol" w:hAnsi="Symbol" w:cs="Symbol" w:hint="default"/>
+      </w:rPr>
+    </w:lvl>
+    <w:lvl w:ilvl="7">
+      <w:start w:val="1"/>
+      <w:numFmt w:val="bullet"/>
+      <w:lvlText w:val="◦"/>
+      <w:lvlJc w:val="left"/>
+      <w:pPr>
+        <w:tabs>
+          <w:tab w:val="num" w:pos="3240"/>
+        </w:tabs>
+        <w:ind w:left="3240" w:hanging="360"/>
+      </w:pPr>
+      <w:rPr>
+        <w:rFonts w:ascii="OpenSymbol" w:hAnsi="OpenSymbol" w:cs="OpenSymbol" w:hint="default"/>
+      </w:rPr>
+    </w:lvl>
+    <w:lvl w:ilvl="8">
+      <w:start w:val="1"/>
+      <w:numFmt w:val="bullet"/>
+      <w:lvlText w:val="▪"/>
+      <w:lvlJc w:val="left"/>
+      <w:pPr>
+        <w:tabs>
+          <w:tab w:val="num" w:pos="3600"/>
+        </w:tabs>
+        <w:ind w:left="3600" w:hanging="360"/>
+      </w:pPr>
+      <w:rPr>
+        <w:rFonts w:ascii="OpenSymbol" w:hAnsi="OpenSymbol" w:cs="OpenSymbol" w:hint="default"/>
+      </w:rPr>
+    </w:lvl>
+  </w:abstractNum>
+  <w:abstractNum w:abstractNumId="6">
+    <w:lvl w:ilvl="0">
+      <w:start w:val="1"/>
+      <w:numFmt w:val="bullet"/>
+      <w:lvlText w:val=""/>
+      <w:lvlJc w:val="left"/>
+      <w:pPr>
+        <w:tabs>
+          <w:tab w:val="num" w:pos="720"/>
+        </w:tabs>
+        <w:ind w:left="720" w:hanging="360"/>
+      </w:pPr>
+      <w:rPr>
+        <w:rFonts w:ascii="Symbol" w:hAnsi="Symbol" w:cs="Symbol" w:hint="default"/>
+      </w:rPr>
+    </w:lvl>
+    <w:lvl w:ilvl="1">
+      <w:start w:val="1"/>
+      <w:numFmt w:val="bullet"/>
+      <w:lvlText w:val="◦"/>
+      <w:lvlJc w:val="left"/>
+      <w:pPr>
+        <w:tabs>
+          <w:tab w:val="num" w:pos="1080"/>
+        </w:tabs>
+        <w:ind w:left="1080" w:hanging="360"/>
+      </w:pPr>
+      <w:rPr>
+        <w:rFonts w:ascii="OpenSymbol" w:hAnsi="OpenSymbol" w:cs="OpenSymbol" w:hint="default"/>
+      </w:rPr>
+    </w:lvl>
+    <w:lvl w:ilvl="2">
+      <w:start w:val="1"/>
+      <w:numFmt w:val="bullet"/>
+      <w:lvlText w:val="▪"/>
+      <w:lvlJc w:val="left"/>
+      <w:pPr>
+        <w:tabs>
+          <w:tab w:val="num" w:pos="1440"/>
+        </w:tabs>
+        <w:ind w:left="1440" w:hanging="360"/>
+      </w:pPr>
+      <w:rPr>
+        <w:rFonts w:ascii="OpenSymbol" w:hAnsi="OpenSymbol" w:cs="OpenSymbol" w:hint="default"/>
+      </w:rPr>
+    </w:lvl>
+    <w:lvl w:ilvl="3">
+      <w:start w:val="1"/>
+      <w:numFmt w:val="bullet"/>
+      <w:lvlText w:val=""/>
+      <w:lvlJc w:val="left"/>
+      <w:pPr>
+        <w:tabs>
+          <w:tab w:val="num" w:pos="1800"/>
+        </w:tabs>
+        <w:ind w:left="1800" w:hanging="360"/>
+      </w:pPr>
+      <w:rPr>
+        <w:rFonts w:ascii="Symbol" w:hAnsi="Symbol" w:cs="Symbol" w:hint="default"/>
+      </w:rPr>
+    </w:lvl>
+    <w:lvl w:ilvl="4">
+      <w:start w:val="1"/>
+      <w:numFmt w:val="bullet"/>
+      <w:lvlText w:val="◦"/>
+      <w:lvlJc w:val="left"/>
+      <w:pPr>
+        <w:tabs>
+          <w:tab w:val="num" w:pos="2160"/>
+        </w:tabs>
+        <w:ind w:left="2160" w:hanging="360"/>
+      </w:pPr>
+      <w:rPr>
+        <w:rFonts w:ascii="OpenSymbol" w:hAnsi="OpenSymbol" w:cs="OpenSymbol" w:hint="default"/>
+      </w:rPr>
+    </w:lvl>
+    <w:lvl w:ilvl="5">
+      <w:start w:val="1"/>
+      <w:numFmt w:val="bullet"/>
+      <w:lvlText w:val="▪"/>
+      <w:lvlJc w:val="left"/>
+      <w:pPr>
+        <w:tabs>
+          <w:tab w:val="num" w:pos="2520"/>
+        </w:tabs>
+        <w:ind w:left="2520" w:hanging="360"/>
+      </w:pPr>
+      <w:rPr>
+        <w:rFonts w:ascii="OpenSymbol" w:hAnsi="OpenSymbol" w:cs="OpenSymbol" w:hint="default"/>
+      </w:rPr>
+    </w:lvl>
+    <w:lvl w:ilvl="6">
+      <w:start w:val="1"/>
+      <w:numFmt w:val="bullet"/>
+      <w:lvlText w:val=""/>
+      <w:lvlJc w:val="left"/>
+      <w:pPr>
+        <w:tabs>
+          <w:tab w:val="num" w:pos="2880"/>
+        </w:tabs>
+        <w:ind w:left="2880" w:hanging="360"/>
+      </w:pPr>
+      <w:rPr>
+        <w:rFonts w:ascii="Symbol" w:hAnsi="Symbol" w:cs="Symbol" w:hint="default"/>
+      </w:rPr>
+    </w:lvl>
+    <w:lvl w:ilvl="7">
+      <w:start w:val="1"/>
+      <w:numFmt w:val="bullet"/>
+      <w:lvlText w:val="◦"/>
+      <w:lvlJc w:val="left"/>
+      <w:pPr>
+        <w:tabs>
+          <w:tab w:val="num" w:pos="3240"/>
+        </w:tabs>
+        <w:ind w:left="3240" w:hanging="360"/>
+      </w:pPr>
+      <w:rPr>
+        <w:rFonts w:ascii="OpenSymbol" w:hAnsi="OpenSymbol" w:cs="OpenSymbol" w:hint="default"/>
+      </w:rPr>
+    </w:lvl>
+    <w:lvl w:ilvl="8">
+      <w:start w:val="1"/>
+      <w:numFmt w:val="bullet"/>
+      <w:lvlText w:val="▪"/>
+      <w:lvlJc w:val="left"/>
+      <w:pPr>
+        <w:tabs>
+          <w:tab w:val="num" w:pos="3600"/>
+        </w:tabs>
+        <w:ind w:left="3600" w:hanging="360"/>
+      </w:pPr>
+      <w:rPr>
+        <w:rFonts w:ascii="OpenSymbol" w:hAnsi="OpenSymbol" w:cs="OpenSymbol" w:hint="default"/>
+      </w:rPr>
+    </w:lvl>
+  </w:abstractNum>
+  <w:abstractNum w:abstractNumId="7">
+    <w:lvl w:ilvl="0">
+      <w:start w:val="1"/>
+      <w:numFmt w:val="bullet"/>
+      <w:lvlText w:val=""/>
+      <w:lvlJc w:val="left"/>
+      <w:pPr>
+        <w:tabs>
+          <w:tab w:val="num" w:pos="720"/>
+        </w:tabs>
+        <w:ind w:left="720" w:hanging="360"/>
+      </w:pPr>
+      <w:rPr>
+        <w:rFonts w:ascii="Symbol" w:hAnsi="Symbol" w:cs="Symbol" w:hint="default"/>
+      </w:rPr>
+    </w:lvl>
+    <w:lvl w:ilvl="1">
+      <w:start w:val="1"/>
+      <w:numFmt w:val="bullet"/>
+      <w:lvlText w:val="◦"/>
+      <w:lvlJc w:val="left"/>
+      <w:pPr>
+        <w:tabs>
+          <w:tab w:val="num" w:pos="1080"/>
+        </w:tabs>
+        <w:ind w:left="1080" w:hanging="360"/>
+      </w:pPr>
+      <w:rPr>
+        <w:rFonts w:ascii="OpenSymbol" w:hAnsi="OpenSymbol" w:cs="OpenSymbol" w:hint="default"/>
+      </w:rPr>
+    </w:lvl>
+    <w:lvl w:ilvl="2">
+      <w:start w:val="1"/>
+      <w:numFmt w:val="bullet"/>
+      <w:lvlText w:val="▪"/>
+      <w:lvlJc w:val="left"/>
+      <w:pPr>
+        <w:tabs>
+          <w:tab w:val="num" w:pos="1440"/>
+        </w:tabs>
+        <w:ind w:left="1440" w:hanging="360"/>
+      </w:pPr>
+      <w:rPr>
+        <w:rFonts w:ascii="OpenSymbol" w:hAnsi="OpenSymbol" w:cs="OpenSymbol" w:hint="default"/>
+      </w:rPr>
+    </w:lvl>
+    <w:lvl w:ilvl="3">
+      <w:start w:val="1"/>
+      <w:numFmt w:val="bullet"/>
+      <w:lvlText w:val=""/>
+      <w:lvlJc w:val="left"/>
+      <w:pPr>
+        <w:tabs>
+          <w:tab w:val="num" w:pos="1800"/>
+        </w:tabs>
+        <w:ind w:left="1800" w:hanging="360"/>
+      </w:pPr>
+      <w:rPr>
+        <w:rFonts w:ascii="Symbol" w:hAnsi="Symbol" w:cs="Symbol" w:hint="default"/>
+      </w:rPr>
+    </w:lvl>
+    <w:lvl w:ilvl="4">
+      <w:start w:val="1"/>
+      <w:numFmt w:val="bullet"/>
+      <w:lvlText w:val="◦"/>
+      <w:lvlJc w:val="left"/>
+      <w:pPr>
+        <w:tabs>
+          <w:tab w:val="num" w:pos="2160"/>
+        </w:tabs>
+        <w:ind w:left="2160" w:hanging="360"/>
+      </w:pPr>
+      <w:rPr>
+        <w:rFonts w:ascii="OpenSymbol" w:hAnsi="OpenSymbol" w:cs="OpenSymbol" w:hint="default"/>
+      </w:rPr>
+    </w:lvl>
+    <w:lvl w:ilvl="5">
+      <w:start w:val="1"/>
+      <w:numFmt w:val="bullet"/>
+      <w:lvlText w:val="▪"/>
+      <w:lvlJc w:val="left"/>
+      <w:pPr>
+        <w:tabs>
+          <w:tab w:val="num" w:pos="2520"/>
+        </w:tabs>
+        <w:ind w:left="2520" w:hanging="360"/>
+      </w:pPr>
+      <w:rPr>
+        <w:rFonts w:ascii="OpenSymbol" w:hAnsi="OpenSymbol" w:cs="OpenSymbol" w:hint="default"/>
+      </w:rPr>
+    </w:lvl>
+    <w:lvl w:ilvl="6">
+      <w:start w:val="1"/>
+      <w:numFmt w:val="bullet"/>
+      <w:lvlText w:val=""/>
+      <w:lvlJc w:val="left"/>
+      <w:pPr>
+        <w:tabs>
+          <w:tab w:val="num" w:pos="2880"/>
+        </w:tabs>
+        <w:ind w:left="2880" w:hanging="360"/>
+      </w:pPr>
+      <w:rPr>
+        <w:rFonts w:ascii="Symbol" w:hAnsi="Symbol" w:cs="Symbol" w:hint="default"/>
+      </w:rPr>
+    </w:lvl>
+    <w:lvl w:ilvl="7">
+      <w:start w:val="1"/>
+      <w:numFmt w:val="bullet"/>
+      <w:lvlText w:val="◦"/>
+      <w:lvlJc w:val="left"/>
+      <w:pPr>
+        <w:tabs>
+          <w:tab w:val="num" w:pos="3240"/>
+        </w:tabs>
+        <w:ind w:left="3240" w:hanging="360"/>
+      </w:pPr>
+      <w:rPr>
+        <w:rFonts w:ascii="OpenSymbol" w:hAnsi="OpenSymbol" w:cs="OpenSymbol" w:hint="default"/>
+      </w:rPr>
+    </w:lvl>
+    <w:lvl w:ilvl="8">
+      <w:start w:val="1"/>
+      <w:numFmt w:val="bullet"/>
+      <w:lvlText w:val="▪"/>
+      <w:lvlJc w:val="left"/>
+      <w:pPr>
+        <w:tabs>
+          <w:tab w:val="num" w:pos="3600"/>
+        </w:tabs>
+        <w:ind w:left="3600" w:hanging="360"/>
+      </w:pPr>
+      <w:rPr>
+        <w:rFonts w:ascii="OpenSymbol" w:hAnsi="OpenSymbol" w:cs="OpenSymbol" w:hint="default"/>
+      </w:rPr>
+    </w:lvl>
+  </w:abstractNum>
+  <w:abstractNum w:abstractNumId="8">
+    <w:lvl w:ilvl="0">
+      <w:start w:val="1"/>
+      <w:numFmt w:val="bullet"/>
+      <w:lvlText w:val=""/>
+      <w:lvlJc w:val="left"/>
+      <w:pPr>
+        <w:tabs>
+          <w:tab w:val="num" w:pos="720"/>
+        </w:tabs>
+        <w:ind w:left="720" w:hanging="360"/>
+      </w:pPr>
+      <w:rPr>
+        <w:rFonts w:ascii="Symbol" w:hAnsi="Symbol" w:cs="Symbol" w:hint="default"/>
+      </w:rPr>
+    </w:lvl>
+    <w:lvl w:ilvl="1">
+      <w:start w:val="1"/>
+      <w:numFmt w:val="bullet"/>
+      <w:lvlText w:val="◦"/>
+      <w:lvlJc w:val="left"/>
+      <w:pPr>
+        <w:tabs>
+          <w:tab w:val="num" w:pos="1080"/>
+        </w:tabs>
+        <w:ind w:left="1080" w:hanging="360"/>
+      </w:pPr>
+      <w:rPr>
+        <w:rFonts w:ascii="OpenSymbol" w:hAnsi="OpenSymbol" w:cs="OpenSymbol" w:hint="default"/>
+      </w:rPr>
+    </w:lvl>
+    <w:lvl w:ilvl="2">
+      <w:start w:val="1"/>
+      <w:numFmt w:val="bullet"/>
+      <w:lvlText w:val="▪"/>
+      <w:lvlJc w:val="left"/>
+      <w:pPr>
+        <w:tabs>
+          <w:tab w:val="num" w:pos="1440"/>
+        </w:tabs>
+        <w:ind w:left="1440" w:hanging="360"/>
+      </w:pPr>
+      <w:rPr>
+        <w:rFonts w:ascii="OpenSymbol" w:hAnsi="OpenSymbol" w:cs="OpenSymbol" w:hint="default"/>
+      </w:rPr>
+    </w:lvl>
+    <w:lvl w:ilvl="3">
+      <w:start w:val="1"/>
+      <w:numFmt w:val="bullet"/>
+      <w:lvlText w:val=""/>
+      <w:lvlJc w:val="left"/>
+      <w:pPr>
+        <w:tabs>
+          <w:tab w:val="num" w:pos="1800"/>
+        </w:tabs>
+        <w:ind w:left="1800" w:hanging="360"/>
+      </w:pPr>
+      <w:rPr>
+        <w:rFonts w:ascii="Symbol" w:hAnsi="Symbol" w:cs="Symbol" w:hint="default"/>
+      </w:rPr>
+    </w:lvl>
+    <w:lvl w:ilvl="4">
+      <w:start w:val="1"/>
+      <w:numFmt w:val="bullet"/>
+      <w:lvlText w:val="◦"/>
+      <w:lvlJc w:val="left"/>
+      <w:pPr>
+        <w:tabs>
+          <w:tab w:val="num" w:pos="2160"/>
+        </w:tabs>
+        <w:ind w:left="2160" w:hanging="360"/>
+      </w:pPr>
+      <w:rPr>
+        <w:rFonts w:ascii="OpenSymbol" w:hAnsi="OpenSymbol" w:cs="OpenSymbol" w:hint="default"/>
+      </w:rPr>
+    </w:lvl>
+    <w:lvl w:ilvl="5">
+      <w:start w:val="1"/>
+      <w:numFmt w:val="bullet"/>
+      <w:lvlText w:val="▪"/>
+      <w:lvlJc w:val="left"/>
+      <w:pPr>
+        <w:tabs>
+          <w:tab w:val="num" w:pos="2520"/>
+        </w:tabs>
+        <w:ind w:left="2520" w:hanging="360"/>
+      </w:pPr>
+      <w:rPr>
+        <w:rFonts w:ascii="OpenSymbol" w:hAnsi="OpenSymbol" w:cs="OpenSymbol" w:hint="default"/>
+      </w:rPr>
+    </w:lvl>
+    <w:lvl w:ilvl="6">
+      <w:start w:val="1"/>
+      <w:numFmt w:val="bullet"/>
+      <w:lvlText w:val=""/>
+      <w:lvlJc w:val="left"/>
+      <w:pPr>
+        <w:tabs>
+          <w:tab w:val="num" w:pos="2880"/>
+        </w:tabs>
+        <w:ind w:left="2880" w:hanging="360"/>
+      </w:pPr>
+      <w:rPr>
+        <w:rFonts w:ascii="Symbol" w:hAnsi="Symbol" w:cs="Symbol" w:hint="default"/>
+      </w:rPr>
+    </w:lvl>
+    <w:lvl w:ilvl="7">
+      <w:start w:val="1"/>
+      <w:numFmt w:val="bullet"/>
+      <w:lvlText w:val="◦"/>
+      <w:lvlJc w:val="left"/>
+      <w:pPr>
+        <w:tabs>
+          <w:tab w:val="num" w:pos="3240"/>
+        </w:tabs>
+        <w:ind w:left="3240" w:hanging="360"/>
+      </w:pPr>
+      <w:rPr>
+        <w:rFonts w:ascii="OpenSymbol" w:hAnsi="OpenSymbol" w:cs="OpenSymbol" w:hint="default"/>
+      </w:rPr>
+    </w:lvl>
+    <w:lvl w:ilvl="8">
+      <w:start w:val="1"/>
+      <w:numFmt w:val="bullet"/>
+      <w:lvlText w:val="▪"/>
+      <w:lvlJc w:val="left"/>
+      <w:pPr>
+        <w:tabs>
+          <w:tab w:val="num" w:pos="3600"/>
+        </w:tabs>
+        <w:ind w:left="3600" w:hanging="360"/>
+      </w:pPr>
+      <w:rPr>
+        <w:rFonts w:ascii="OpenSymbol" w:hAnsi="OpenSymbol" w:cs="OpenSymbol" w:hint="default"/>
+      </w:rPr>
+    </w:lvl>
+  </w:abstractNum>
+  <w:abstractNum w:abstractNumId="9">
+    <w:lvl w:ilvl="0">
+      <w:start w:val="1"/>
+      <w:numFmt w:val="none"/>
+      <w:suff w:val="nothing"/>
+      <w:lvlText w:val=""/>
+      <w:lvlJc w:val="left"/>
+      <w:pPr>
+        <w:tabs>
+          <w:tab w:val="num" w:pos="0"/>
+        </w:tabs>
+        <w:ind w:left="0" w:hanging="0"/>
+      </w:pPr>
+    </w:lvl>
+    <w:lvl w:ilvl="1">
+      <w:start w:val="1"/>
+      <w:numFmt w:val="none"/>
+      <w:suff w:val="nothing"/>
+      <w:lvlText w:val=""/>
+      <w:lvlJc w:val="left"/>
+      <w:pPr>
+        <w:tabs>
+          <w:tab w:val="num" w:pos="0"/>
+        </w:tabs>
+        <w:ind w:left="0" w:hanging="0"/>
+      </w:pPr>
+    </w:lvl>
+    <w:lvl w:ilvl="2">
+      <w:start w:val="1"/>
+      <w:numFmt w:val="none"/>
+      <w:suff w:val="nothing"/>
+      <w:lvlText w:val=""/>
+      <w:lvlJc w:val="left"/>
+      <w:pPr>
+        <w:tabs>
+          <w:tab w:val="num" w:pos="0"/>
+        </w:tabs>
+        <w:ind w:left="0" w:hanging="0"/>
+      </w:pPr>
+    </w:lvl>
+    <w:lvl w:ilvl="3">
+      <w:start w:val="1"/>
+      <w:numFmt w:val="none"/>
+      <w:suff w:val="nothing"/>
+      <w:lvlText w:val=""/>
+      <w:lvlJc w:val="left"/>
+      <w:pPr>
+        <w:tabs>
+          <w:tab w:val="num" w:pos="0"/>
+        </w:tabs>
+        <w:ind w:left="0" w:hanging="0"/>
+      </w:pPr>
+    </w:lvl>
+    <w:lvl w:ilvl="4">
+      <w:start w:val="1"/>
+      <w:numFmt w:val="none"/>
+      <w:suff w:val="nothing"/>
+      <w:lvlText w:val=""/>
+      <w:lvlJc w:val="left"/>
+      <w:pPr>
+        <w:tabs>
+          <w:tab w:val="num" w:pos="0"/>
+        </w:tabs>
+        <w:ind w:left="0" w:hanging="0"/>
+      </w:pPr>
+    </w:lvl>
+    <w:lvl w:ilvl="5">
+      <w:start w:val="1"/>
+      <w:numFmt w:val="none"/>
+      <w:suff w:val="nothing"/>
+      <w:lvlText w:val=""/>
+      <w:lvlJc w:val="left"/>
+      <w:pPr>
+        <w:tabs>
+          <w:tab w:val="num" w:pos="0"/>
+        </w:tabs>
+        <w:ind w:left="0" w:hanging="0"/>
+      </w:pPr>
+    </w:lvl>
+    <w:lvl w:ilvl="6">
+      <w:start w:val="1"/>
+      <w:numFmt w:val="none"/>
+      <w:suff w:val="nothing"/>
+      <w:lvlText w:val=""/>
+      <w:lvlJc w:val="left"/>
+      <w:pPr>
+        <w:tabs>
+          <w:tab w:val="num" w:pos="0"/>
+        </w:tabs>
+        <w:ind w:left="0" w:hanging="0"/>
+      </w:pPr>
+    </w:lvl>
+    <w:lvl w:ilvl="7">
+      <w:start w:val="1"/>
+      <w:numFmt w:val="none"/>
+      <w:suff w:val="nothing"/>
+      <w:lvlText w:val=""/>
+      <w:lvlJc w:val="left"/>
+      <w:pPr>
+        <w:tabs>
+          <w:tab w:val="num" w:pos="0"/>
+        </w:tabs>
+        <w:ind w:left="0" w:hanging="0"/>
+      </w:pPr>
+    </w:lvl>
+    <w:lvl w:ilvl="8">
+      <w:start w:val="1"/>
+      <w:numFmt w:val="none"/>
+      <w:suff w:val="nothing"/>
+      <w:lvlText w:val=""/>
+      <w:lvlJc w:val="left"/>
+      <w:pPr>
+        <w:tabs>
+          <w:tab w:val="num" w:pos="0"/>
+        </w:tabs>
+        <w:ind w:left="0" w:hanging="0"/>
+      </w:pPr>
     </w:lvl>
   </w:abstractNum>
   <w:num w:numId="1">
@@ -1007,6 +2829,21 @@
   <w:num w:numId="4">
     <w:abstractNumId w:val="4"/>
   </w:num>
+  <w:num w:numId="5">
+    <w:abstractNumId w:val="5"/>
+  </w:num>
+  <w:num w:numId="6">
+    <w:abstractNumId w:val="6"/>
+  </w:num>
+  <w:num w:numId="7">
+    <w:abstractNumId w:val="7"/>
+  </w:num>
+  <w:num w:numId="8">
+    <w:abstractNumId w:val="8"/>
+  </w:num>
+  <w:num w:numId="9">
+    <w:abstractNumId w:val="9"/>
+  </w:num>
 </w:numbering>
 </file>
 
@@ -1024,7 +2861,6 @@
     </w:rPrDefault>
     <w:pPrDefault>
       <w:pPr>
-        <w:widowControl/>
         <w:suppressAutoHyphens w:val="true"/>
       </w:pPr>
     </w:pPrDefault>
@@ -1034,7 +2870,10 @@
     <w:qFormat/>
     <w:pPr>
       <w:widowControl/>
+      <w:suppressAutoHyphens w:val="true"/>
       <w:bidi w:val="0"/>
+      <w:spacing w:before="0" w:after="0"/>
+      <w:jc w:val="left"/>
     </w:pPr>
     <w:rPr>
       <w:rFonts w:ascii="Liberation Serif" w:hAnsi="Liberation Serif" w:eastAsia="NSimSun" w:cs="Arial"/>
@@ -1090,6 +2929,13 @@
     <w:qFormat/>
     <w:rPr>
       <w:rFonts w:ascii="OpenSymbol" w:hAnsi="OpenSymbol" w:eastAsia="OpenSymbol" w:cs="OpenSymbol"/>
+    </w:rPr>
+  </w:style>
+  <w:style w:type="character" w:styleId="InternetLink">
+    <w:name w:val="Hyperlink"/>
+    <w:rPr>
+      <w:color w:val="000080"/>
+      <w:u w:val="single"/>
     </w:rPr>
   </w:style>
   <w:style w:type="paragraph" w:styleId="Heading">
@@ -1150,5 +2996,15 @@
       <w:rFonts w:cs="Arial"/>
     </w:rPr>
   </w:style>
+  <w:style w:type="paragraph" w:styleId="TableContents">
+    <w:name w:val="Table Contents"/>
+    <w:basedOn w:val="Normal"/>
+    <w:qFormat/>
+    <w:pPr>
+      <w:widowControl w:val="false"/>
+      <w:suppressLineNumbers/>
+    </w:pPr>
+    <w:rPr/>
+  </w:style>
 </w:styles>
 </file>
</xml_diff>

<commit_message>
Added ShowDiffs dialog and better status updates.
</commit_message>
<xml_diff>
--- a/Workflows.docx
+++ b/Workflows.docx
@@ -73,6 +73,10 @@
         <w:rPr/>
         <w:t>This involves hand editing XML files.  Perhaps a dedicated editing tool would help?</w:t>
       </w:r>
+      <w:r>
+        <w:rPr/>
+        <w:t>]</w:t>
+      </w:r>
     </w:p>
     <w:p>
       <w:pPr>
@@ -180,6 +184,22 @@
       <w:r>
         <w:rPr/>
         <w:t>Restoring a whole project.</w:t>
+      </w:r>
+    </w:p>
+    <w:p>
+      <w:pPr>
+        <w:pStyle w:val="TextBody"/>
+        <w:numPr>
+          <w:ilvl w:val="0"/>
+          <w:numId w:val="2"/>
+        </w:numPr>
+        <w:bidi w:val="0"/>
+        <w:jc w:val="left"/>
+        <w:rPr/>
+      </w:pPr>
+      <w:r>
+        <w:rPr/>
+        <w:t>Copying a project to a different server.</w:t>
       </w:r>
     </w:p>
     <w:p>
@@ -648,8 +668,8 @@
         </w:tblCellMar>
       </w:tblPr>
       <w:tblGrid>
-        <w:gridCol w:w="3959"/>
-        <w:gridCol w:w="541"/>
+        <w:gridCol w:w="3958"/>
+        <w:gridCol w:w="542"/>
         <w:gridCol w:w="804"/>
         <w:gridCol w:w="719"/>
         <w:gridCol w:w="3949"/>
@@ -658,7 +678,7 @@
         <w:trPr/>
         <w:tc>
           <w:tcPr>
-            <w:tcW w:w="3959" w:type="dxa"/>
+            <w:tcW w:w="3958" w:type="dxa"/>
             <w:tcBorders>
               <w:top w:val="single" w:sz="4" w:space="0" w:color="000000"/>
               <w:left w:val="single" w:sz="4" w:space="0" w:color="000000"/>
@@ -685,7 +705,7 @@
         </w:tc>
         <w:tc>
           <w:tcPr>
-            <w:tcW w:w="541" w:type="dxa"/>
+            <w:tcW w:w="542" w:type="dxa"/>
             <w:tcBorders>
               <w:top w:val="single" w:sz="4" w:space="0" w:color="000000"/>
               <w:left w:val="single" w:sz="4" w:space="0" w:color="000000"/>
@@ -800,7 +820,7 @@
         <w:trPr/>
         <w:tc>
           <w:tcPr>
-            <w:tcW w:w="3959" w:type="dxa"/>
+            <w:tcW w:w="3958" w:type="dxa"/>
             <w:tcBorders>
               <w:left w:val="single" w:sz="4" w:space="0" w:color="000000"/>
               <w:bottom w:val="single" w:sz="4" w:space="0" w:color="000000"/>
@@ -820,7 +840,7 @@
         </w:tc>
         <w:tc>
           <w:tcPr>
-            <w:tcW w:w="541" w:type="dxa"/>
+            <w:tcW w:w="542" w:type="dxa"/>
             <w:tcBorders>
               <w:left w:val="single" w:sz="4" w:space="0" w:color="000000"/>
               <w:bottom w:val="single" w:sz="4" w:space="0" w:color="000000"/>
@@ -909,7 +929,7 @@
         <w:trPr/>
         <w:tc>
           <w:tcPr>
-            <w:tcW w:w="3959" w:type="dxa"/>
+            <w:tcW w:w="3958" w:type="dxa"/>
             <w:tcBorders>
               <w:left w:val="single" w:sz="4" w:space="0" w:color="000000"/>
               <w:bottom w:val="single" w:sz="4" w:space="0" w:color="000000"/>
@@ -929,7 +949,7 @@
         </w:tc>
         <w:tc>
           <w:tcPr>
-            <w:tcW w:w="541" w:type="dxa"/>
+            <w:tcW w:w="542" w:type="dxa"/>
             <w:tcBorders>
               <w:left w:val="single" w:sz="4" w:space="0" w:color="000000"/>
               <w:bottom w:val="single" w:sz="4" w:space="0" w:color="000000"/>
@@ -1018,7 +1038,7 @@
         <w:trPr/>
         <w:tc>
           <w:tcPr>
-            <w:tcW w:w="3959" w:type="dxa"/>
+            <w:tcW w:w="3958" w:type="dxa"/>
             <w:tcBorders>
               <w:left w:val="single" w:sz="4" w:space="0" w:color="000000"/>
               <w:bottom w:val="single" w:sz="4" w:space="0" w:color="000000"/>
@@ -1038,7 +1058,7 @@
         </w:tc>
         <w:tc>
           <w:tcPr>
-            <w:tcW w:w="541" w:type="dxa"/>
+            <w:tcW w:w="542" w:type="dxa"/>
             <w:tcBorders>
               <w:left w:val="single" w:sz="4" w:space="0" w:color="000000"/>
               <w:bottom w:val="single" w:sz="4" w:space="0" w:color="000000"/>
@@ -1128,7 +1148,7 @@
         <w:trPr/>
         <w:tc>
           <w:tcPr>
-            <w:tcW w:w="3959" w:type="dxa"/>
+            <w:tcW w:w="3958" w:type="dxa"/>
             <w:tcBorders>
               <w:left w:val="single" w:sz="4" w:space="0" w:color="000000"/>
               <w:bottom w:val="single" w:sz="4" w:space="0" w:color="000000"/>
@@ -1147,7 +1167,7 @@
         </w:tc>
         <w:tc>
           <w:tcPr>
-            <w:tcW w:w="541" w:type="dxa"/>
+            <w:tcW w:w="542" w:type="dxa"/>
             <w:tcBorders>
               <w:left w:val="single" w:sz="4" w:space="0" w:color="000000"/>
               <w:bottom w:val="single" w:sz="4" w:space="0" w:color="000000"/>
@@ -1359,11 +1379,7 @@
       </w:pPr>
       <w:r>
         <w:rPr/>
-        <w:t xml:space="preserve">&lt;&gt; </w:t>
-      </w:r>
-      <w:r>
-        <w:rPr/>
-        <w:t>means that the timestamps are the same, but the test case content is different.</w:t>
+        <w:t>&lt;&gt; means that the timestamps are the same, but the test case content is different.</w:t>
       </w:r>
     </w:p>
     <w:p>

</xml_diff>